<commit_message>
3. és 7.  feladat kész
</commit_message>
<xml_diff>
--- a/KecskeFarkasKaposzta/KecskeKaposztaFarkas.docx
+++ b/KecskeFarkasKaposzta/KecskeKaposztaFarkas.docx
@@ -19,6 +19,7 @@
         </w:rPr>
         <w:t xml:space="preserve">A kapott HTML fájl </w:t>
       </w:r>
+      <w:proofErr w:type="spellStart"/>
       <w:r>
         <w:rPr>
           <w:rFonts w:cstheme="minorHAnsi"/>
@@ -29,6 +30,7 @@
         </w:rPr>
         <w:t>title</w:t>
       </w:r>
+      <w:proofErr w:type="spellEnd"/>
       <w:r>
         <w:rPr>
           <w:rFonts w:cstheme="minorHAnsi"/>
@@ -89,13 +91,23 @@
         </w:rPr>
         <w:t xml:space="preserve"> </w:t>
       </w:r>
+      <w:proofErr w:type="spellStart"/>
       <w:r>
         <w:rPr>
           <w:rFonts w:cstheme="minorHAnsi"/>
           <w:sz w:val="24"/>
           <w:szCs w:val="24"/>
         </w:rPr>
-        <w:t xml:space="preserve">html állományban. </w:t>
+        <w:t>html</w:t>
+      </w:r>
+      <w:proofErr w:type="spellEnd"/>
+      <w:r>
+        <w:rPr>
+          <w:rFonts w:cstheme="minorHAnsi"/>
+          <w:sz w:val="24"/>
+          <w:szCs w:val="24"/>
+        </w:rPr>
+        <w:t xml:space="preserve"> állományban. </w:t>
       </w:r>
     </w:p>
     <w:p>
@@ -249,12 +261,21 @@
                 <w:szCs w:val="20"/>
               </w:rPr>
             </w:pPr>
-            <w:r>
-              <w:rPr>
-                <w:sz w:val="20"/>
-                <w:szCs w:val="20"/>
-              </w:rPr>
-              <w:t>Gellai T</w:t>
+            <w:proofErr w:type="spellStart"/>
+            <w:r>
+              <w:rPr>
+                <w:sz w:val="20"/>
+                <w:szCs w:val="20"/>
+              </w:rPr>
+              <w:t>Gellai</w:t>
+            </w:r>
+            <w:proofErr w:type="spellEnd"/>
+            <w:r>
+              <w:rPr>
+                <w:sz w:val="20"/>
+                <w:szCs w:val="20"/>
+              </w:rPr>
+              <w:t xml:space="preserve"> T</w:t>
             </w:r>
           </w:p>
         </w:tc>
@@ -386,7 +407,23 @@
                 <w:sz w:val="20"/>
                 <w:szCs w:val="20"/>
               </w:rPr>
-              <w:t>2.a Gellai T</w:t>
+              <w:t xml:space="preserve">2 </w:t>
+            </w:r>
+            <w:proofErr w:type="spellStart"/>
+            <w:r>
+              <w:rPr>
+                <w:sz w:val="20"/>
+                <w:szCs w:val="20"/>
+              </w:rPr>
+              <w:t>Gellai</w:t>
+            </w:r>
+            <w:proofErr w:type="spellEnd"/>
+            <w:r>
+              <w:rPr>
+                <w:sz w:val="20"/>
+                <w:szCs w:val="20"/>
+              </w:rPr>
+              <w:t xml:space="preserve"> T</w:t>
             </w:r>
           </w:p>
           <w:p>
@@ -396,27 +433,6 @@
                 <w:szCs w:val="20"/>
               </w:rPr>
             </w:pPr>
-            <w:r>
-              <w:rPr>
-                <w:sz w:val="20"/>
-                <w:szCs w:val="20"/>
-              </w:rPr>
-              <w:t xml:space="preserve">2.b </w:t>
-            </w:r>
-            <w:r>
-              <w:rPr>
-                <w:sz w:val="20"/>
-                <w:szCs w:val="20"/>
-              </w:rPr>
-              <w:t>Bartucz</w:t>
-            </w:r>
-            <w:r>
-              <w:rPr>
-                <w:sz w:val="20"/>
-                <w:szCs w:val="20"/>
-              </w:rPr>
-              <w:t>T</w:t>
-            </w:r>
           </w:p>
         </w:tc>
       </w:tr>
@@ -487,15 +503,69 @@
                 <w:sz w:val="20"/>
                 <w:szCs w:val="20"/>
               </w:rPr>
-              <w:t>a kép elérési útját (src) mentsd el egy tömbbe</w:t>
-            </w:r>
-            <w:r>
-              <w:rPr>
-                <w:rFonts w:cstheme="minorHAnsi"/>
-                <w:sz w:val="20"/>
-                <w:szCs w:val="20"/>
-              </w:rPr>
-              <w:t xml:space="preserve"> (tomb.push(this.src))</w:t>
+              <w:t>a kép elérési útját (</w:t>
+            </w:r>
+            <w:proofErr w:type="spellStart"/>
+            <w:r>
+              <w:rPr>
+                <w:rFonts w:cstheme="minorHAnsi"/>
+                <w:sz w:val="20"/>
+                <w:szCs w:val="20"/>
+              </w:rPr>
+              <w:t>src</w:t>
+            </w:r>
+            <w:proofErr w:type="spellEnd"/>
+            <w:r>
+              <w:rPr>
+                <w:rFonts w:cstheme="minorHAnsi"/>
+                <w:sz w:val="20"/>
+                <w:szCs w:val="20"/>
+              </w:rPr>
+              <w:t>) mentsd el egy tömbbe</w:t>
+            </w:r>
+            <w:r>
+              <w:rPr>
+                <w:rFonts w:cstheme="minorHAnsi"/>
+                <w:sz w:val="20"/>
+                <w:szCs w:val="20"/>
+              </w:rPr>
+              <w:t xml:space="preserve"> (</w:t>
+            </w:r>
+            <w:proofErr w:type="spellStart"/>
+            <w:r>
+              <w:rPr>
+                <w:rFonts w:cstheme="minorHAnsi"/>
+                <w:sz w:val="20"/>
+                <w:szCs w:val="20"/>
+              </w:rPr>
+              <w:t>tomb.push</w:t>
+            </w:r>
+            <w:proofErr w:type="spellEnd"/>
+            <w:r>
+              <w:rPr>
+                <w:rFonts w:cstheme="minorHAnsi"/>
+                <w:sz w:val="20"/>
+                <w:szCs w:val="20"/>
+              </w:rPr>
+              <w:t>(</w:t>
+            </w:r>
+            <w:proofErr w:type="spellStart"/>
+            <w:r>
+              <w:rPr>
+                <w:rFonts w:cstheme="minorHAnsi"/>
+                <w:sz w:val="20"/>
+                <w:szCs w:val="20"/>
+              </w:rPr>
+              <w:t>this.src</w:t>
+            </w:r>
+            <w:proofErr w:type="spellEnd"/>
+            <w:r>
+              <w:rPr>
+                <w:rFonts w:cstheme="minorHAnsi"/>
+                <w:sz w:val="20"/>
+                <w:szCs w:val="20"/>
+              </w:rPr>
+              <w:t>))</w:t>
             </w:r>
           </w:p>
           <w:p>
@@ -586,7 +656,25 @@
                 <w:sz w:val="20"/>
                 <w:szCs w:val="20"/>
               </w:rPr>
-              <w:t xml:space="preserve"> a css fájlban, </w:t>
+              <w:t xml:space="preserve"> a </w:t>
+            </w:r>
+            <w:proofErr w:type="spellStart"/>
+            <w:r>
+              <w:rPr>
+                <w:rFonts w:cstheme="minorHAnsi"/>
+                <w:sz w:val="20"/>
+                <w:szCs w:val="20"/>
+              </w:rPr>
+              <w:t>css</w:t>
+            </w:r>
+            <w:proofErr w:type="spellEnd"/>
+            <w:r>
+              <w:rPr>
+                <w:rFonts w:cstheme="minorHAnsi"/>
+                <w:sz w:val="20"/>
+                <w:szCs w:val="20"/>
+              </w:rPr>
+              <w:t xml:space="preserve"> fájlban, </w:t>
             </w:r>
             <w:r>
               <w:rPr>
@@ -628,7 +716,25 @@
                 <w:sz w:val="20"/>
                 <w:szCs w:val="20"/>
               </w:rPr>
-              <w:t>a 2 pt piros keretet</w:t>
+              <w:t xml:space="preserve">a 2 </w:t>
+            </w:r>
+            <w:proofErr w:type="spellStart"/>
+            <w:r>
+              <w:rPr>
+                <w:rFonts w:cstheme="minorHAnsi"/>
+                <w:sz w:val="20"/>
+                <w:szCs w:val="20"/>
+              </w:rPr>
+              <w:t>pt</w:t>
+            </w:r>
+            <w:proofErr w:type="spellEnd"/>
+            <w:r>
+              <w:rPr>
+                <w:rFonts w:cstheme="minorHAnsi"/>
+                <w:sz w:val="20"/>
+                <w:szCs w:val="20"/>
+              </w:rPr>
+              <w:t xml:space="preserve"> piros keretet</w:t>
             </w:r>
           </w:p>
           <w:p>
@@ -650,7 +756,25 @@
                 <w:sz w:val="20"/>
                 <w:szCs w:val="20"/>
               </w:rPr>
-              <w:t>az egér formáját pedig kézzé alakítja (grab)</w:t>
+              <w:t>az egér formáját pedig kézzé alakítja (</w:t>
+            </w:r>
+            <w:proofErr w:type="spellStart"/>
+            <w:r>
+              <w:rPr>
+                <w:rFonts w:cstheme="minorHAnsi"/>
+                <w:sz w:val="20"/>
+                <w:szCs w:val="20"/>
+              </w:rPr>
+              <w:t>grab</w:t>
+            </w:r>
+            <w:proofErr w:type="spellEnd"/>
+            <w:r>
+              <w:rPr>
+                <w:rFonts w:cstheme="minorHAnsi"/>
+                <w:sz w:val="20"/>
+                <w:szCs w:val="20"/>
+              </w:rPr>
+              <w:t>)</w:t>
             </w:r>
           </w:p>
         </w:tc>
@@ -832,7 +956,43 @@
                 <w:sz w:val="20"/>
                 <w:szCs w:val="20"/>
               </w:rPr>
-              <w:t xml:space="preserve"> a képet tüntessük el a bal oldalról (display:none; és jelenítsük meg a csónak közepén. Ehhez helyezd el az article tagben található div tárolóba a képet!</w:t>
+              <w:t xml:space="preserve"> a képet tüntessük el a bal oldalról (</w:t>
+            </w:r>
+            <w:proofErr w:type="spellStart"/>
+            <w:r>
+              <w:rPr>
+                <w:rFonts w:cstheme="minorHAnsi"/>
+                <w:sz w:val="20"/>
+                <w:szCs w:val="20"/>
+              </w:rPr>
+              <w:t>display:none</w:t>
+            </w:r>
+            <w:proofErr w:type="spellEnd"/>
+            <w:r>
+              <w:rPr>
+                <w:rFonts w:cstheme="minorHAnsi"/>
+                <w:sz w:val="20"/>
+                <w:szCs w:val="20"/>
+              </w:rPr>
+              <w:t xml:space="preserve">; és jelenítsük meg a csónak közepén. Ehhez helyezd el az </w:t>
+            </w:r>
+            <w:proofErr w:type="spellStart"/>
+            <w:r>
+              <w:rPr>
+                <w:rFonts w:cstheme="minorHAnsi"/>
+                <w:sz w:val="20"/>
+                <w:szCs w:val="20"/>
+              </w:rPr>
+              <w:t>article</w:t>
+            </w:r>
+            <w:proofErr w:type="spellEnd"/>
+            <w:r>
+              <w:rPr>
+                <w:rFonts w:cstheme="minorHAnsi"/>
+                <w:sz w:val="20"/>
+                <w:szCs w:val="20"/>
+              </w:rPr>
+              <w:t xml:space="preserve"> tagben található div tárolóba a képet!</w:t>
             </w:r>
           </w:p>
         </w:tc>
@@ -884,7 +1044,25 @@
                 <w:sz w:val="20"/>
                 <w:szCs w:val="20"/>
               </w:rPr>
-              <w:t>A csónakban nem lehetnek együtt a „veszélyes elemek”! Egy alert ablakban írd ki, ha helytelen volt a választás!</w:t>
+              <w:t xml:space="preserve">A csónakban nem lehetnek együtt a „veszélyes elemek”! Egy </w:t>
+            </w:r>
+            <w:proofErr w:type="spellStart"/>
+            <w:r>
+              <w:rPr>
+                <w:rFonts w:cstheme="minorHAnsi"/>
+                <w:sz w:val="20"/>
+                <w:szCs w:val="20"/>
+              </w:rPr>
+              <w:t>alert</w:t>
+            </w:r>
+            <w:proofErr w:type="spellEnd"/>
+            <w:r>
+              <w:rPr>
+                <w:rFonts w:cstheme="minorHAnsi"/>
+                <w:sz w:val="20"/>
+                <w:szCs w:val="20"/>
+              </w:rPr>
+              <w:t xml:space="preserve"> ablakban írd ki, ha helytelen volt a választás!</w:t>
             </w:r>
           </w:p>
         </w:tc>
@@ -899,12 +1077,21 @@
                 <w:szCs w:val="20"/>
               </w:rPr>
             </w:pPr>
-            <w:r>
-              <w:rPr>
-                <w:sz w:val="20"/>
-                <w:szCs w:val="20"/>
-              </w:rPr>
-              <w:t>Gellai T</w:t>
+            <w:proofErr w:type="spellStart"/>
+            <w:r>
+              <w:rPr>
+                <w:sz w:val="20"/>
+                <w:szCs w:val="20"/>
+              </w:rPr>
+              <w:t>Gellai</w:t>
+            </w:r>
+            <w:proofErr w:type="spellEnd"/>
+            <w:r>
+              <w:rPr>
+                <w:sz w:val="20"/>
+                <w:szCs w:val="20"/>
+              </w:rPr>
+              <w:t xml:space="preserve"> T</w:t>
             </w:r>
           </w:p>
         </w:tc>
@@ -1878,6 +2065,7 @@
     <w:lsdException w:name="HTML Sample" w:semiHidden="1" w:unhideWhenUsed="1"/>
     <w:lsdException w:name="HTML Typewriter" w:semiHidden="1" w:unhideWhenUsed="1"/>
     <w:lsdException w:name="HTML Variable" w:semiHidden="1" w:unhideWhenUsed="1"/>
+    <w:lsdException w:name="Normal Table" w:semiHidden="1" w:unhideWhenUsed="1"/>
     <w:lsdException w:name="annotation subject" w:semiHidden="1" w:unhideWhenUsed="1"/>
     <w:lsdException w:name="No List" w:semiHidden="1" w:unhideWhenUsed="1"/>
     <w:lsdException w:name="Outline List 1" w:semiHidden="1" w:unhideWhenUsed="1"/>
@@ -1920,8 +2108,11 @@
     <w:lsdException w:name="Table Contemporary" w:semiHidden="1" w:unhideWhenUsed="1"/>
     <w:lsdException w:name="Table Elegant" w:semiHidden="1" w:unhideWhenUsed="1"/>
     <w:lsdException w:name="Table Professional" w:semiHidden="1" w:unhideWhenUsed="1"/>
+    <w:lsdException w:name="Table Subtle 1" w:semiHidden="1" w:unhideWhenUsed="1"/>
     <w:lsdException w:name="Table Subtle 2" w:semiHidden="1" w:unhideWhenUsed="1"/>
     <w:lsdException w:name="Table Web 1" w:semiHidden="1" w:unhideWhenUsed="1"/>
+    <w:lsdException w:name="Table Web 2" w:semiHidden="1" w:unhideWhenUsed="1"/>
+    <w:lsdException w:name="Table Web 3" w:semiHidden="1" w:unhideWhenUsed="1"/>
     <w:lsdException w:name="Balloon Text" w:semiHidden="1" w:unhideWhenUsed="1"/>
     <w:lsdException w:name="Table Grid" w:uiPriority="39"/>
     <w:lsdException w:name="Table Theme" w:semiHidden="1" w:unhideWhenUsed="1"/>

</xml_diff>